<commit_message>
GUI Upate new .exe
</commit_message>
<xml_diff>
--- a/Test Documentation/Infrastructures Gui Unit Tests.docx
+++ b/Test Documentation/Infrastructures Gui Unit Tests.docx
@@ -1282,27 +1282,14 @@
       <w:r>
         <w:t xml:space="preserve">Table </w:t>
       </w:r>
-      <w:r>
-        <w:fldChar w:fldCharType="begin"/>
-      </w:r>
-      <w:r>
-        <w:instrText xml:space="preserve"> SEQ Table \* ARABIC </w:instrText>
-      </w:r>
-      <w:r>
-        <w:fldChar w:fldCharType="separate"/>
-      </w:r>
-      <w:r>
-        <w:rPr>
-          <w:noProof/>
-        </w:rPr>
-        <w:t>1</w:t>
-      </w:r>
-      <w:r>
-        <w:rPr>
-          <w:noProof/>
-        </w:rPr>
-        <w:fldChar w:fldCharType="end"/>
-      </w:r>
+      <w:fldSimple w:instr=" SEQ Table \* ARABIC ">
+        <w:r>
+          <w:rPr>
+            <w:noProof/>
+          </w:rPr>
+          <w:t>1</w:t>
+        </w:r>
+      </w:fldSimple>
       <w:r>
         <w:t xml:space="preserve"> Summary of Tests</w:t>
       </w:r>
@@ -1489,47 +1476,7 @@
           <w:sz w:val="24"/>
           <w:szCs w:val="24"/>
         </w:rPr>
-        <w:t xml:space="preserve">. The expected results were summarized in Table 1 </w:t>
-      </w:r>
-      <w:r>
-        <w:rPr>
-          <w:rFonts w:asciiTheme="majorHAnsi" w:hAnsiTheme="majorHAnsi" w:cstheme="majorHAnsi"/>
-          <w:sz w:val="24"/>
-          <w:szCs w:val="24"/>
-        </w:rPr>
-        <w:t>the inputs where modified and results can be seen</w:t>
-      </w:r>
-      <w:r>
-        <w:rPr>
-          <w:rFonts w:asciiTheme="majorHAnsi" w:hAnsiTheme="majorHAnsi" w:cstheme="majorHAnsi"/>
-          <w:sz w:val="24"/>
-          <w:szCs w:val="24"/>
-        </w:rPr>
-        <w:t>,</w:t>
-      </w:r>
-      <w:r>
-        <w:rPr>
-          <w:rFonts w:asciiTheme="majorHAnsi" w:hAnsiTheme="majorHAnsi" w:cstheme="majorHAnsi"/>
-          <w:sz w:val="24"/>
-          <w:szCs w:val="24"/>
-        </w:rPr>
-        <w:t xml:space="preserve"> that of the 7 tests conducted</w:t>
-      </w:r>
-      <w:r>
-        <w:rPr>
-          <w:rFonts w:asciiTheme="majorHAnsi" w:hAnsiTheme="majorHAnsi" w:cstheme="majorHAnsi"/>
-          <w:sz w:val="24"/>
-          <w:szCs w:val="24"/>
-        </w:rPr>
-        <w:t>,</w:t>
-      </w:r>
-      <w:r>
-        <w:rPr>
-          <w:rFonts w:asciiTheme="majorHAnsi" w:hAnsiTheme="majorHAnsi" w:cstheme="majorHAnsi"/>
-          <w:sz w:val="24"/>
-          <w:szCs w:val="24"/>
-        </w:rPr>
-        <w:t xml:space="preserve"> all 7 where passed. </w:t>
+        <w:t xml:space="preserve">. </w:t>
       </w:r>
     </w:p>
     <w:p>
@@ -1813,27 +1760,14 @@
       <w:r>
         <w:t xml:space="preserve">Figure </w:t>
       </w:r>
-      <w:r>
-        <w:fldChar w:fldCharType="begin"/>
-      </w:r>
-      <w:r>
-        <w:instrText xml:space="preserve"> SEQ Figure \* ARABIC </w:instrText>
-      </w:r>
-      <w:r>
-        <w:fldChar w:fldCharType="separate"/>
-      </w:r>
-      <w:r>
-        <w:rPr>
-          <w:noProof/>
-        </w:rPr>
-        <w:t>1</w:t>
-      </w:r>
-      <w:r>
-        <w:rPr>
-          <w:noProof/>
-        </w:rPr>
-        <w:fldChar w:fldCharType="end"/>
-      </w:r>
+      <w:fldSimple w:instr=" SEQ Figure \* ARABIC ">
+        <w:r>
+          <w:rPr>
+            <w:noProof/>
+          </w:rPr>
+          <w:t>1</w:t>
+        </w:r>
+      </w:fldSimple>
       <w:r>
         <w:t xml:space="preserve"> Example of GUI tool output</w:t>
       </w:r>
@@ -1945,30 +1879,6 @@
           <w:szCs w:val="24"/>
         </w:rPr>
         <w:t xml:space="preserve"> </w:t>
-      </w:r>
-      <w:r>
-        <w:rPr>
-          <w:rFonts w:asciiTheme="majorHAnsi" w:hAnsiTheme="majorHAnsi" w:cstheme="majorHAnsi"/>
-          <w:sz w:val="24"/>
-          <w:szCs w:val="24"/>
-        </w:rPr>
-        <w:t xml:space="preserve">An example of how the tests look will </w:t>
-      </w:r>
-      <w:r>
-        <w:rPr>
-          <w:rFonts w:asciiTheme="majorHAnsi" w:hAnsiTheme="majorHAnsi" w:cstheme="majorHAnsi"/>
-          <w:sz w:val="24"/>
-          <w:szCs w:val="24"/>
-        </w:rPr>
-        <w:t>be in</w:t>
-      </w:r>
-      <w:r>
-        <w:rPr>
-          <w:rFonts w:asciiTheme="majorHAnsi" w:hAnsiTheme="majorHAnsi" w:cstheme="majorHAnsi"/>
-          <w:sz w:val="24"/>
-          <w:szCs w:val="24"/>
-        </w:rPr>
-        <w:t xml:space="preserve"> the appendix section.</w:t>
       </w:r>
     </w:p>
     <w:p>
@@ -2191,27 +2101,14 @@
       <w:r>
         <w:t xml:space="preserve">Figure </w:t>
       </w:r>
-      <w:r>
-        <w:fldChar w:fldCharType="begin"/>
-      </w:r>
-      <w:r>
-        <w:instrText xml:space="preserve"> SEQ Figure \* ARABIC </w:instrText>
-      </w:r>
-      <w:r>
-        <w:fldChar w:fldCharType="separate"/>
-      </w:r>
-      <w:r>
-        <w:rPr>
-          <w:noProof/>
-        </w:rPr>
-        <w:t>2</w:t>
-      </w:r>
-      <w:r>
-        <w:rPr>
-          <w:noProof/>
-        </w:rPr>
-        <w:fldChar w:fldCharType="end"/>
-      </w:r>
+      <w:fldSimple w:instr=" SEQ Figure \* ARABIC ">
+        <w:r>
+          <w:rPr>
+            <w:noProof/>
+          </w:rPr>
+          <w:t>2</w:t>
+        </w:r>
+      </w:fldSimple>
       <w:r>
         <w:t xml:space="preserve"> </w:t>
       </w:r>
@@ -2304,27 +2201,14 @@
         <w:lastRenderedPageBreak/>
         <w:t xml:space="preserve">Table </w:t>
       </w:r>
-      <w:r>
-        <w:fldChar w:fldCharType="begin"/>
-      </w:r>
-      <w:r>
-        <w:instrText xml:space="preserve"> SEQ Table \* ARABIC </w:instrText>
-      </w:r>
-      <w:r>
-        <w:fldChar w:fldCharType="separate"/>
-      </w:r>
-      <w:r>
-        <w:rPr>
-          <w:noProof/>
-        </w:rPr>
-        <w:t>2</w:t>
-      </w:r>
-      <w:r>
-        <w:rPr>
-          <w:noProof/>
-        </w:rPr>
-        <w:fldChar w:fldCharType="end"/>
-      </w:r>
+      <w:fldSimple w:instr=" SEQ Table \* ARABIC ">
+        <w:r>
+          <w:rPr>
+            <w:noProof/>
+          </w:rPr>
+          <w:t>2</w:t>
+        </w:r>
+      </w:fldSimple>
       <w:r>
         <w:t xml:space="preserve">  Parent Reduction On</w:t>
       </w:r>
@@ -2407,27 +2291,14 @@
       <w:r>
         <w:t xml:space="preserve">Table </w:t>
       </w:r>
-      <w:r>
-        <w:fldChar w:fldCharType="begin"/>
-      </w:r>
-      <w:r>
-        <w:instrText xml:space="preserve"> SEQ Table \* ARABIC </w:instrText>
-      </w:r>
-      <w:r>
-        <w:fldChar w:fldCharType="separate"/>
-      </w:r>
-      <w:r>
-        <w:rPr>
-          <w:noProof/>
-        </w:rPr>
-        <w:t>3</w:t>
-      </w:r>
-      <w:r>
-        <w:rPr>
-          <w:noProof/>
-        </w:rPr>
-        <w:fldChar w:fldCharType="end"/>
-      </w:r>
+      <w:fldSimple w:instr=" SEQ Table \* ARABIC ">
+        <w:r>
+          <w:rPr>
+            <w:noProof/>
+          </w:rPr>
+          <w:t>3</w:t>
+        </w:r>
+      </w:fldSimple>
       <w:r>
         <w:t xml:space="preserve"> Parent Reduction Off</w:t>
       </w:r>
@@ -2585,23 +2456,31 @@
           <w:sz w:val="24"/>
           <w:szCs w:val="24"/>
         </w:rPr>
-        <w:t xml:space="preserve"> the recovery time. The unit test module also returned the expected result of a passed test. Therefore, </w:t>
-      </w:r>
-      <w:r>
-        <w:rPr>
-          <w:rFonts w:asciiTheme="majorHAnsi" w:hAnsiTheme="majorHAnsi" w:cstheme="majorHAnsi"/>
-          <w:sz w:val="24"/>
-          <w:szCs w:val="24"/>
-        </w:rPr>
-        <w:t>it can be concluded that the functionality of the parent reduction is working as intended</w:t>
-      </w:r>
-      <w:r>
-        <w:rPr>
-          <w:rFonts w:asciiTheme="majorHAnsi" w:hAnsiTheme="majorHAnsi" w:cstheme="majorHAnsi"/>
-          <w:sz w:val="24"/>
-          <w:szCs w:val="24"/>
-        </w:rPr>
-        <w:t xml:space="preserve">. </w:t>
+        <w:t xml:space="preserve"> the recovery time. </w:t>
+      </w:r>
+      <w:r>
+        <w:rPr>
+          <w:rFonts w:asciiTheme="majorHAnsi" w:hAnsiTheme="majorHAnsi" w:cstheme="majorHAnsi"/>
+          <w:sz w:val="24"/>
+          <w:szCs w:val="24"/>
+        </w:rPr>
+        <w:t xml:space="preserve">The unit test module confirmed a passed test that with parent reduction </w:t>
+      </w:r>
+      <w:r>
+        <w:rPr>
+          <w:rFonts w:asciiTheme="majorHAnsi" w:hAnsiTheme="majorHAnsi" w:cstheme="majorHAnsi"/>
+          <w:sz w:val="24"/>
+          <w:szCs w:val="24"/>
+        </w:rPr>
+        <w:t>on</w:t>
+      </w:r>
+      <w:r>
+        <w:rPr>
+          <w:rFonts w:asciiTheme="majorHAnsi" w:hAnsiTheme="majorHAnsi" w:cstheme="majorHAnsi"/>
+          <w:sz w:val="24"/>
+          <w:szCs w:val="24"/>
+        </w:rPr>
+        <w:t xml:space="preserve"> the recovery time is larger. </w:t>
       </w:r>
     </w:p>
     <w:p>
@@ -2669,39 +2548,7 @@
           <w:sz w:val="24"/>
           <w:szCs w:val="24"/>
         </w:rPr>
-        <w:t xml:space="preserve"> The Initial Sector Efficiency represents the operating efficiency of the sector.</w:t>
-      </w:r>
-      <w:r>
-        <w:rPr>
-          <w:rFonts w:asciiTheme="majorHAnsi" w:hAnsiTheme="majorHAnsi" w:cstheme="majorHAnsi"/>
-          <w:sz w:val="24"/>
-          <w:szCs w:val="24"/>
-        </w:rPr>
-        <w:t xml:space="preserve"> </w:t>
-      </w:r>
-      <w:r>
-        <w:rPr>
-          <w:rFonts w:asciiTheme="majorHAnsi" w:hAnsiTheme="majorHAnsi" w:cstheme="majorHAnsi"/>
-          <w:sz w:val="24"/>
-          <w:szCs w:val="24"/>
-        </w:rPr>
-        <w:t>For this test</w:t>
-      </w:r>
-      <w:r>
-        <w:rPr>
-          <w:rFonts w:asciiTheme="majorHAnsi" w:hAnsiTheme="majorHAnsi" w:cstheme="majorHAnsi"/>
-          <w:sz w:val="24"/>
-          <w:szCs w:val="24"/>
-        </w:rPr>
-        <w:t>,</w:t>
-      </w:r>
-      <w:r>
-        <w:rPr>
-          <w:rFonts w:asciiTheme="majorHAnsi" w:hAnsiTheme="majorHAnsi" w:cstheme="majorHAnsi"/>
-          <w:sz w:val="24"/>
-          <w:szCs w:val="24"/>
-        </w:rPr>
-        <w:t xml:space="preserve"> it is expected that at higher Efficiencies the days of recovery should be lower, while at lower efficiency percentages they should be higher</w:t>
+        <w:t xml:space="preserve"> The Initial Sector Efficiency represents the operating efficiency of the sector</w:t>
       </w:r>
       <w:r>
         <w:rPr>
@@ -2762,27 +2609,14 @@
         <w:lastRenderedPageBreak/>
         <w:t xml:space="preserve">Table </w:t>
       </w:r>
-      <w:r>
-        <w:fldChar w:fldCharType="begin"/>
-      </w:r>
-      <w:r>
-        <w:instrText xml:space="preserve"> SEQ Table \* ARABIC </w:instrText>
-      </w:r>
-      <w:r>
-        <w:fldChar w:fldCharType="separate"/>
-      </w:r>
-      <w:r>
-        <w:rPr>
-          <w:noProof/>
-        </w:rPr>
-        <w:t>4</w:t>
-      </w:r>
-      <w:r>
-        <w:rPr>
-          <w:noProof/>
-        </w:rPr>
-        <w:fldChar w:fldCharType="end"/>
-      </w:r>
+      <w:fldSimple w:instr=" SEQ Table \* ARABIC ">
+        <w:r>
+          <w:rPr>
+            <w:noProof/>
+          </w:rPr>
+          <w:t>4</w:t>
+        </w:r>
+      </w:fldSimple>
       <w:r>
         <w:t xml:space="preserve"> 80% Efficiency Days of Recovery</w:t>
       </w:r>
@@ -2863,27 +2697,14 @@
       <w:r>
         <w:t xml:space="preserve">Table </w:t>
       </w:r>
-      <w:r>
-        <w:fldChar w:fldCharType="begin"/>
-      </w:r>
-      <w:r>
-        <w:instrText xml:space="preserve"> SEQ Table \* ARABIC </w:instrText>
-      </w:r>
-      <w:r>
-        <w:fldChar w:fldCharType="separate"/>
-      </w:r>
-      <w:r>
-        <w:rPr>
-          <w:noProof/>
-        </w:rPr>
-        <w:t>5</w:t>
-      </w:r>
-      <w:r>
-        <w:rPr>
-          <w:noProof/>
-        </w:rPr>
-        <w:fldChar w:fldCharType="end"/>
-      </w:r>
+      <w:fldSimple w:instr=" SEQ Table \* ARABIC ">
+        <w:r>
+          <w:rPr>
+            <w:noProof/>
+          </w:rPr>
+          <w:t>5</w:t>
+        </w:r>
+      </w:fldSimple>
       <w:r>
         <w:t xml:space="preserve"> 50% Efficiency Days of Recovery</w:t>
       </w:r>
@@ -2966,55 +2787,15 @@
           <w:szCs w:val="24"/>
         </w:rPr>
         <w:tab/>
-        <w:t xml:space="preserve">Comparing the recovery times in </w:t>
-      </w:r>
-      <w:r>
-        <w:rPr>
-          <w:rFonts w:asciiTheme="majorHAnsi" w:hAnsiTheme="majorHAnsi" w:cstheme="majorHAnsi"/>
-          <w:sz w:val="24"/>
-          <w:szCs w:val="24"/>
-        </w:rPr>
-        <w:t>Tables 4</w:t>
-      </w:r>
-      <w:r>
-        <w:rPr>
-          <w:rFonts w:asciiTheme="majorHAnsi" w:hAnsiTheme="majorHAnsi" w:cstheme="majorHAnsi"/>
-          <w:sz w:val="24"/>
-          <w:szCs w:val="24"/>
-        </w:rPr>
-        <w:t xml:space="preserve"> and </w:t>
-      </w:r>
-      <w:r>
-        <w:rPr>
-          <w:rFonts w:asciiTheme="majorHAnsi" w:hAnsiTheme="majorHAnsi" w:cstheme="majorHAnsi"/>
-          <w:sz w:val="24"/>
-          <w:szCs w:val="24"/>
-        </w:rPr>
-        <w:t>5</w:t>
-      </w:r>
-      <w:r>
-        <w:rPr>
-          <w:rFonts w:asciiTheme="majorHAnsi" w:hAnsiTheme="majorHAnsi" w:cstheme="majorHAnsi"/>
-          <w:sz w:val="24"/>
-          <w:szCs w:val="24"/>
-        </w:rPr>
-        <w:t>,</w:t>
-      </w:r>
-      <w:r>
-        <w:rPr>
-          <w:rFonts w:asciiTheme="majorHAnsi" w:hAnsiTheme="majorHAnsi" w:cstheme="majorHAnsi"/>
-          <w:sz w:val="24"/>
-          <w:szCs w:val="24"/>
-        </w:rPr>
-        <w:t xml:space="preserve"> the test would given our initial hypothesis a passed test would be expected, and this is exactly what happened. The unit test module returned a passed test which was as expected.</w:t>
-      </w:r>
-      <w:r>
-        <w:rPr>
-          <w:rFonts w:asciiTheme="majorHAnsi" w:hAnsiTheme="majorHAnsi" w:cstheme="majorHAnsi"/>
-          <w:sz w:val="24"/>
-          <w:szCs w:val="24"/>
-        </w:rPr>
-        <w:t xml:space="preserve"> Therefore, the Efficiency functionality works as intended. </w:t>
+        <w:t xml:space="preserve">The unit test module </w:t>
+      </w:r>
+      <w:r>
+        <w:rPr>
+          <w:rFonts w:asciiTheme="majorHAnsi" w:hAnsiTheme="majorHAnsi" w:cstheme="majorHAnsi"/>
+          <w:sz w:val="24"/>
+          <w:szCs w:val="24"/>
+        </w:rPr>
+        <w:t xml:space="preserve">confirmed that increasing the Efficiency will decrease the recovery time. The unit test module gave the test as passed. </w:t>
       </w:r>
     </w:p>
     <w:p>
@@ -3177,27 +2958,14 @@
         <w:lastRenderedPageBreak/>
         <w:t xml:space="preserve">Table </w:t>
       </w:r>
-      <w:r>
-        <w:fldChar w:fldCharType="begin"/>
-      </w:r>
-      <w:r>
-        <w:instrText xml:space="preserve"> SEQ Table \* ARABIC </w:instrText>
-      </w:r>
-      <w:r>
-        <w:fldChar w:fldCharType="separate"/>
-      </w:r>
-      <w:r>
-        <w:rPr>
-          <w:noProof/>
-        </w:rPr>
-        <w:t>6</w:t>
-      </w:r>
-      <w:r>
-        <w:rPr>
-          <w:noProof/>
-        </w:rPr>
-        <w:fldChar w:fldCharType="end"/>
-      </w:r>
+      <w:fldSimple w:instr=" SEQ Table \* ARABIC ">
+        <w:r>
+          <w:rPr>
+            <w:noProof/>
+          </w:rPr>
+          <w:t>6</w:t>
+        </w:r>
+      </w:fldSimple>
       <w:r>
         <w:t xml:space="preserve"> Recovery Times in Days</w:t>
       </w:r>
@@ -3272,30 +3040,14 @@
       <w:r>
         <w:t xml:space="preserve">Table </w:t>
       </w:r>
-      <w:r>
-        <w:fldChar w:fldCharType="begin"/>
-      </w:r>
-      <w:r>
-        <w:instrText xml:space="preserve"> SEQ Table \* ARAB</w:instrText>
-      </w:r>
-      <w:r>
-        <w:instrText xml:space="preserve">IC </w:instrText>
-      </w:r>
-      <w:r>
-        <w:fldChar w:fldCharType="separate"/>
-      </w:r>
-      <w:r>
-        <w:rPr>
-          <w:noProof/>
-        </w:rPr>
-        <w:t>7</w:t>
-      </w:r>
-      <w:r>
-        <w:rPr>
-          <w:noProof/>
-        </w:rPr>
-        <w:fldChar w:fldCharType="end"/>
-      </w:r>
+      <w:fldSimple w:instr=" SEQ Table \* ARABIC ">
+        <w:r>
+          <w:rPr>
+            <w:noProof/>
+          </w:rPr>
+          <w:t>7</w:t>
+        </w:r>
+      </w:fldSimple>
       <w:r>
         <w:t xml:space="preserve"> Recovery Times in Days</w:t>
       </w:r>
@@ -3457,39 +3209,15 @@
           <w:sz w:val="24"/>
           <w:szCs w:val="24"/>
         </w:rPr>
-        <w:t xml:space="preserve"> The Unit Test written had confirmed </w:t>
-      </w:r>
-      <w:r>
-        <w:rPr>
-          <w:rFonts w:asciiTheme="majorHAnsi" w:hAnsiTheme="majorHAnsi" w:cstheme="majorHAnsi"/>
-          <w:sz w:val="24"/>
-          <w:szCs w:val="24"/>
-        </w:rPr>
-        <w:t>this and</w:t>
-      </w:r>
-      <w:r>
-        <w:rPr>
-          <w:rFonts w:asciiTheme="majorHAnsi" w:hAnsiTheme="majorHAnsi" w:cstheme="majorHAnsi"/>
-          <w:sz w:val="24"/>
-          <w:szCs w:val="24"/>
-        </w:rPr>
-        <w:t xml:space="preserve"> returned a result of pass</w:t>
-      </w:r>
-      <w:r>
-        <w:rPr>
-          <w:rFonts w:asciiTheme="majorHAnsi" w:hAnsiTheme="majorHAnsi" w:cstheme="majorHAnsi"/>
-          <w:sz w:val="24"/>
-          <w:szCs w:val="24"/>
-        </w:rPr>
-        <w:t>, thus it can be concluded that the Remediation factor does have an impact works properly</w:t>
-      </w:r>
-      <w:r>
-        <w:rPr>
-          <w:rFonts w:asciiTheme="majorHAnsi" w:hAnsiTheme="majorHAnsi" w:cstheme="majorHAnsi"/>
-          <w:sz w:val="24"/>
-          <w:szCs w:val="24"/>
-        </w:rPr>
-        <w:t xml:space="preserve">. </w:t>
+        <w:t xml:space="preserve"> The Unit Test written </w:t>
+      </w:r>
+      <w:r>
+        <w:rPr>
+          <w:rFonts w:asciiTheme="majorHAnsi" w:hAnsiTheme="majorHAnsi" w:cstheme="majorHAnsi"/>
+          <w:sz w:val="24"/>
+          <w:szCs w:val="24"/>
+        </w:rPr>
+        <w:t xml:space="preserve">had given a passed result. </w:t>
       </w:r>
     </w:p>
     <w:p>
@@ -3605,27 +3333,14 @@
         <w:lastRenderedPageBreak/>
         <w:t xml:space="preserve">Table </w:t>
       </w:r>
-      <w:r>
-        <w:fldChar w:fldCharType="begin"/>
-      </w:r>
-      <w:r>
-        <w:instrText xml:space="preserve"> SEQ Table \* ARABIC </w:instrText>
-      </w:r>
-      <w:r>
-        <w:fldChar w:fldCharType="separate"/>
-      </w:r>
-      <w:r>
-        <w:rPr>
-          <w:noProof/>
-        </w:rPr>
-        <w:t>8</w:t>
-      </w:r>
-      <w:r>
-        <w:rPr>
-          <w:noProof/>
-        </w:rPr>
-        <w:fldChar w:fldCharType="end"/>
-      </w:r>
+      <w:fldSimple w:instr=" SEQ Table \* ARABIC ">
+        <w:r>
+          <w:rPr>
+            <w:noProof/>
+          </w:rPr>
+          <w:t>8</w:t>
+        </w:r>
+      </w:fldSimple>
       <w:r>
         <w:t xml:space="preserve"> Higher Repair Factor</w:t>
       </w:r>
@@ -3702,27 +3417,14 @@
       <w:r>
         <w:t xml:space="preserve">Table </w:t>
       </w:r>
-      <w:r>
-        <w:fldChar w:fldCharType="begin"/>
-      </w:r>
-      <w:r>
-        <w:instrText xml:space="preserve"> SEQ Table \* ARABIC </w:instrText>
-      </w:r>
-      <w:r>
-        <w:fldChar w:fldCharType="separate"/>
-      </w:r>
-      <w:r>
-        <w:rPr>
-          <w:noProof/>
-        </w:rPr>
-        <w:t>9</w:t>
-      </w:r>
-      <w:r>
-        <w:rPr>
-          <w:noProof/>
-        </w:rPr>
-        <w:fldChar w:fldCharType="end"/>
-      </w:r>
+      <w:fldSimple w:instr=" SEQ Table \* ARABIC ">
+        <w:r>
+          <w:rPr>
+            <w:noProof/>
+          </w:rPr>
+          <w:t>9</w:t>
+        </w:r>
+      </w:fldSimple>
       <w:r>
         <w:t xml:space="preserve"> Lower Repair Factor</w:t>
       </w:r>
@@ -3806,7 +3508,15 @@
           <w:sz w:val="24"/>
           <w:szCs w:val="24"/>
         </w:rPr>
-        <w:t xml:space="preserve">Due to the Unit Test module giving a passed test and by inspection it can be concluded that the repair factor functionality is working properly, and no were bugs detected.  </w:t>
+        <w:t xml:space="preserve">Due to the Unit Test module giving a passed test and by inspection it can be concluded that the repair factor functionality is working properly, and </w:t>
+      </w:r>
+      <w:r>
+        <w:rPr>
+          <w:rFonts w:asciiTheme="majorHAnsi" w:hAnsiTheme="majorHAnsi" w:cstheme="majorHAnsi"/>
+          <w:sz w:val="24"/>
+          <w:szCs w:val="24"/>
+        </w:rPr>
+        <w:t xml:space="preserve">the test was passed. </w:t>
       </w:r>
     </w:p>
     <w:p>
@@ -3943,27 +3653,14 @@
         <w:lastRenderedPageBreak/>
         <w:t xml:space="preserve">Table </w:t>
       </w:r>
-      <w:r>
-        <w:fldChar w:fldCharType="begin"/>
-      </w:r>
-      <w:r>
-        <w:instrText xml:space="preserve"> SEQ Table \* ARABIC </w:instrText>
-      </w:r>
-      <w:r>
-        <w:fldChar w:fldCharType="separate"/>
-      </w:r>
-      <w:r>
-        <w:rPr>
-          <w:noProof/>
-        </w:rPr>
-        <w:t>10</w:t>
-      </w:r>
-      <w:r>
-        <w:rPr>
-          <w:noProof/>
-        </w:rPr>
-        <w:fldChar w:fldCharType="end"/>
-      </w:r>
+      <w:fldSimple w:instr=" SEQ Table \* ARABIC ">
+        <w:r>
+          <w:rPr>
+            <w:noProof/>
+          </w:rPr>
+          <w:t>10</w:t>
+        </w:r>
+      </w:fldSimple>
       <w:r>
         <w:t xml:space="preserve"> Stoichiometric Factor of 1</w:t>
       </w:r>
@@ -4045,27 +3742,14 @@
       <w:r>
         <w:t xml:space="preserve">Table </w:t>
       </w:r>
-      <w:r>
-        <w:fldChar w:fldCharType="begin"/>
-      </w:r>
-      <w:r>
-        <w:instrText xml:space="preserve"> SEQ Table \* ARABIC </w:instrText>
-      </w:r>
-      <w:r>
-        <w:fldChar w:fldCharType="separate"/>
-      </w:r>
-      <w:r>
-        <w:rPr>
-          <w:noProof/>
-        </w:rPr>
-        <w:t>11</w:t>
-      </w:r>
-      <w:r>
-        <w:rPr>
-          <w:noProof/>
-        </w:rPr>
-        <w:fldChar w:fldCharType="end"/>
-      </w:r>
+      <w:fldSimple w:instr=" SEQ Table \* ARABIC ">
+        <w:r>
+          <w:rPr>
+            <w:noProof/>
+          </w:rPr>
+          <w:t>11</w:t>
+        </w:r>
+      </w:fldSimple>
       <w:r>
         <w:t xml:space="preserve"> Stoichiometric Factor of 400</w:t>
       </w:r>
@@ -4160,23 +3844,15 @@
           <w:sz w:val="24"/>
           <w:szCs w:val="24"/>
         </w:rPr>
-        <w:t xml:space="preserve">As </w:t>
-      </w:r>
-      <w:r>
-        <w:rPr>
-          <w:rFonts w:asciiTheme="majorHAnsi" w:hAnsiTheme="majorHAnsi" w:cstheme="majorHAnsi"/>
-          <w:sz w:val="24"/>
-          <w:szCs w:val="24"/>
-        </w:rPr>
-        <w:t>expected,</w:t>
-      </w:r>
-      <w:r>
-        <w:rPr>
-          <w:rFonts w:asciiTheme="majorHAnsi" w:hAnsiTheme="majorHAnsi" w:cstheme="majorHAnsi"/>
-          <w:sz w:val="24"/>
-          <w:szCs w:val="24"/>
-        </w:rPr>
-        <w:t xml:space="preserve"> the stoichiometric factor variation produced</w:t>
+        <w:t>T</w:t>
+      </w:r>
+      <w:r>
+        <w:rPr>
+          <w:rFonts w:asciiTheme="majorHAnsi" w:hAnsiTheme="majorHAnsi" w:cstheme="majorHAnsi"/>
+          <w:sz w:val="24"/>
+          <w:szCs w:val="24"/>
+        </w:rPr>
+        <w:t>he stoichiometric factor variation produced</w:t>
       </w:r>
       <w:r>
         <w:rPr>
@@ -4288,15 +3964,23 @@
           <w:sz w:val="24"/>
           <w:szCs w:val="24"/>
         </w:rPr>
-        <w:t>. It can be concluded that the stoichiometric factor works as intended</w:t>
-      </w:r>
-      <w:r>
-        <w:rPr>
-          <w:rFonts w:asciiTheme="majorHAnsi" w:hAnsiTheme="majorHAnsi" w:cstheme="majorHAnsi"/>
-          <w:sz w:val="24"/>
-          <w:szCs w:val="24"/>
-        </w:rPr>
-        <w:t xml:space="preserve"> and no bug detected for the function. </w:t>
+        <w:t xml:space="preserve">. </w:t>
+      </w:r>
+      <w:r>
+        <w:rPr>
+          <w:rFonts w:asciiTheme="majorHAnsi" w:hAnsiTheme="majorHAnsi" w:cstheme="majorHAnsi"/>
+          <w:sz w:val="24"/>
+          <w:szCs w:val="24"/>
+        </w:rPr>
+        <w:t>The days of recovery decreased and thus the unit test module give a passed test</w:t>
+      </w:r>
+      <w:r>
+        <w:rPr>
+          <w:rFonts w:asciiTheme="majorHAnsi" w:hAnsiTheme="majorHAnsi" w:cstheme="majorHAnsi"/>
+          <w:sz w:val="24"/>
+          <w:szCs w:val="24"/>
+        </w:rPr>
+        <w:t xml:space="preserve">. </w:t>
       </w:r>
     </w:p>
     <w:p>
@@ -4397,14 +4081,27 @@
       <w:r>
         <w:t xml:space="preserve">Table </w:t>
       </w:r>
-      <w:fldSimple w:instr=" SEQ Table \* ARABIC ">
-        <w:r>
-          <w:rPr>
-            <w:noProof/>
-          </w:rPr>
-          <w:t>12</w:t>
-        </w:r>
-      </w:fldSimple>
+      <w:r>
+        <w:fldChar w:fldCharType="begin"/>
+      </w:r>
+      <w:r>
+        <w:instrText xml:space="preserve"> SEQ Table \* ARABIC </w:instrText>
+      </w:r>
+      <w:r>
+        <w:fldChar w:fldCharType="separate"/>
+      </w:r>
+      <w:r>
+        <w:rPr>
+          <w:noProof/>
+        </w:rPr>
+        <w:t>12</w:t>
+      </w:r>
+      <w:r>
+        <w:rPr>
+          <w:noProof/>
+        </w:rPr>
+        <w:fldChar w:fldCharType="end"/>
+      </w:r>
       <w:r>
         <w:t xml:space="preserve"> Description of Backup Percentages</w:t>
       </w:r>
@@ -4615,7 +4312,15 @@
           <w:sz w:val="24"/>
           <w:szCs w:val="24"/>
         </w:rPr>
-        <w:t>. In the test a decrease was seen in the days of recovery in the emergency medical services indicating that there was no issue with the function and no bug was found.</w:t>
+        <w:t xml:space="preserve">. In the test a decrease was seen in the days of recovery in the emergency medical services indicating </w:t>
+      </w:r>
+      <w:r>
+        <w:rPr>
+          <w:rFonts w:asciiTheme="majorHAnsi" w:hAnsiTheme="majorHAnsi" w:cstheme="majorHAnsi"/>
+          <w:sz w:val="24"/>
+          <w:szCs w:val="24"/>
+        </w:rPr>
+        <w:t>a passed test.</w:t>
       </w:r>
     </w:p>
     <w:p>
@@ -4722,17 +4427,29 @@
         <w:jc w:val="center"/>
       </w:pPr>
       <w:r>
-        <w:lastRenderedPageBreak/>
         <w:t xml:space="preserve">Table </w:t>
       </w:r>
-      <w:fldSimple w:instr=" SEQ Table \* ARABIC ">
-        <w:r>
-          <w:rPr>
-            <w:noProof/>
-          </w:rPr>
-          <w:t>13</w:t>
-        </w:r>
-      </w:fldSimple>
+      <w:r>
+        <w:fldChar w:fldCharType="begin"/>
+      </w:r>
+      <w:r>
+        <w:instrText xml:space="preserve"> SEQ Table \* ARABIC </w:instrText>
+      </w:r>
+      <w:r>
+        <w:fldChar w:fldCharType="separate"/>
+      </w:r>
+      <w:r>
+        <w:rPr>
+          <w:noProof/>
+        </w:rPr>
+        <w:t>13</w:t>
+      </w:r>
+      <w:r>
+        <w:rPr>
+          <w:noProof/>
+        </w:rPr>
+        <w:fldChar w:fldCharType="end"/>
+      </w:r>
       <w:r>
         <w:t xml:space="preserve"> No Additional Outages</w:t>
       </w:r>
@@ -4808,16 +4525,30 @@
         <w:jc w:val="center"/>
       </w:pPr>
       <w:r>
+        <w:lastRenderedPageBreak/>
         <w:t xml:space="preserve">Table </w:t>
       </w:r>
-      <w:fldSimple w:instr=" SEQ Table \* ARABIC ">
-        <w:r>
-          <w:rPr>
-            <w:noProof/>
-          </w:rPr>
-          <w:t>14</w:t>
-        </w:r>
-      </w:fldSimple>
+      <w:r>
+        <w:fldChar w:fldCharType="begin"/>
+      </w:r>
+      <w:r>
+        <w:instrText xml:space="preserve"> SEQ Table \* ARABIC </w:instrText>
+      </w:r>
+      <w:r>
+        <w:fldChar w:fldCharType="separate"/>
+      </w:r>
+      <w:r>
+        <w:rPr>
+          <w:noProof/>
+        </w:rPr>
+        <w:t>14</w:t>
+      </w:r>
+      <w:r>
+        <w:rPr>
+          <w:noProof/>
+        </w:rPr>
+        <w:fldChar w:fldCharType="end"/>
+      </w:r>
       <w:r>
         <w:t xml:space="preserve"> Additional Outages</w:t>
       </w:r>
@@ -4895,7 +4626,15 @@
           <w:sz w:val="24"/>
           <w:szCs w:val="24"/>
         </w:rPr>
-        <w:t xml:space="preserve">As expected, the </w:t>
+        <w:t>T</w:t>
+      </w:r>
+      <w:r>
+        <w:rPr>
+          <w:rFonts w:asciiTheme="majorHAnsi" w:hAnsiTheme="majorHAnsi" w:cstheme="majorHAnsi"/>
+          <w:sz w:val="24"/>
+          <w:szCs w:val="24"/>
+        </w:rPr>
+        <w:t xml:space="preserve">he </w:t>
       </w:r>
       <w:r>
         <w:rPr>
@@ -4975,15 +4714,7 @@
           <w:sz w:val="24"/>
           <w:szCs w:val="24"/>
         </w:rPr>
-        <w:t xml:space="preserve">. It can be concluded that the </w:t>
-      </w:r>
-      <w:r>
-        <w:rPr>
-          <w:rFonts w:asciiTheme="majorHAnsi" w:hAnsiTheme="majorHAnsi" w:cstheme="majorHAnsi"/>
-          <w:sz w:val="24"/>
-          <w:szCs w:val="24"/>
-        </w:rPr>
-        <w:t>additional outages functionality is working properly, and no bug detected.</w:t>
+        <w:t xml:space="preserve"> with no additional outages having smaller recovery time indicating a passed test. </w:t>
       </w:r>
     </w:p>
     <w:p>
@@ -4994,111 +4725,6 @@
           <w:szCs w:val="24"/>
         </w:rPr>
       </w:pPr>
-    </w:p>
-    <w:p>
-      <w:pPr>
-        <w:pStyle w:val="Heading1"/>
-        <w:rPr>
-          <w:color w:val="404040" w:themeColor="text1" w:themeTint="BF"/>
-        </w:rPr>
-      </w:pPr>
-      <w:bookmarkStart w:id="18" w:name="_Toc78375116"/>
-      <w:bookmarkStart w:id="19" w:name="_Toc78452080"/>
-      <w:r>
-        <w:rPr>
-          <w:color w:val="404040" w:themeColor="text1" w:themeTint="BF"/>
-        </w:rPr>
-        <w:lastRenderedPageBreak/>
-        <w:t>Appendix</w:t>
-      </w:r>
-      <w:bookmarkEnd w:id="18"/>
-      <w:bookmarkEnd w:id="19"/>
-    </w:p>
-    <w:p>
-      <w:pPr>
-        <w:pStyle w:val="Caption"/>
-        <w:jc w:val="center"/>
-      </w:pPr>
-      <w:r>
-        <w:rPr>
-          <w:noProof/>
-        </w:rPr>
-        <w:drawing>
-          <wp:inline distT="0" distB="0" distL="0" distR="0" wp14:anchorId="09B182EF" wp14:editId="318ED8D3">
-            <wp:extent cx="5907819" cy="4246047"/>
-            <wp:effectExtent l="0" t="0" r="0" b="2540"/>
-            <wp:docPr id="26" name="Picture 26"/>
-            <wp:cNvGraphicFramePr>
-              <a:graphicFrameLocks xmlns:a="http://schemas.openxmlformats.org/drawingml/2006/main" noChangeAspect="1"/>
-            </wp:cNvGraphicFramePr>
-            <a:graphic xmlns:a="http://schemas.openxmlformats.org/drawingml/2006/main">
-              <a:graphicData uri="http://schemas.openxmlformats.org/drawingml/2006/picture">
-                <pic:pic xmlns:pic="http://schemas.openxmlformats.org/drawingml/2006/picture">
-                  <pic:nvPicPr>
-                    <pic:cNvPr id="0" name="Picture 26"/>
-                    <pic:cNvPicPr>
-                      <a:picLocks noChangeAspect="1" noChangeArrowheads="1"/>
-                    </pic:cNvPicPr>
-                  </pic:nvPicPr>
-                  <pic:blipFill>
-                    <a:blip r:embed="rId24">
-                      <a:extLst>
-                        <a:ext uri="{28A0092B-C50C-407E-A947-70E740481C1C}">
-                          <a14:useLocalDpi xmlns:a14="http://schemas.microsoft.com/office/drawing/2010/main" val="0"/>
-                        </a:ext>
-                      </a:extLst>
-                    </a:blip>
-                    <a:srcRect/>
-                    <a:stretch>
-                      <a:fillRect/>
-                    </a:stretch>
-                  </pic:blipFill>
-                  <pic:spPr bwMode="auto">
-                    <a:xfrm>
-                      <a:off x="0" y="0"/>
-                      <a:ext cx="5912792" cy="4249621"/>
-                    </a:xfrm>
-                    <a:prstGeom prst="rect">
-                      <a:avLst/>
-                    </a:prstGeom>
-                    <a:noFill/>
-                    <a:ln>
-                      <a:noFill/>
-                    </a:ln>
-                  </pic:spPr>
-                </pic:pic>
-              </a:graphicData>
-            </a:graphic>
-          </wp:inline>
-        </w:drawing>
-      </w:r>
-      <w:r>
-        <w:t xml:space="preserve">Figure </w:t>
-      </w:r>
-      <w:r>
-        <w:fldChar w:fldCharType="begin"/>
-      </w:r>
-      <w:r>
-        <w:instrText xml:space="preserve"> SEQ Figure \* ARABIC </w:instrText>
-      </w:r>
-      <w:r>
-        <w:fldChar w:fldCharType="separate"/>
-      </w:r>
-      <w:r>
-        <w:rPr>
-          <w:noProof/>
-        </w:rPr>
-        <w:t>3</w:t>
-      </w:r>
-      <w:r>
-        <w:rPr>
-          <w:noProof/>
-        </w:rPr>
-        <w:fldChar w:fldCharType="end"/>
-      </w:r>
-      <w:r>
-        <w:t xml:space="preserve"> Code Example</w:t>
-      </w:r>
     </w:p>
     <w:p>
       <w:pPr>

</xml_diff>